<commit_message>
Re-upload of the code analysis template.
</commit_message>
<xml_diff>
--- a/code-analysis-template.docx
+++ b/code-analysis-template.docx
@@ -2038,7 +2038,7 @@
                               <w:docPartGallery w:val="Page Numbers (Bottom of Page)"/>
                               <w:docPartUnique w:val="true"/>
                             </w:docPartObj>
-                            <w:id w:val="1521296614"/>
+                            <w:id w:val="893736789"/>
                           </w:sdtPr>
                           <w:sdtContent>
                             <w:p>
@@ -2135,7 +2135,7 @@
                         <w:docPartGallery w:val="Page Numbers (Bottom of Page)"/>
                         <w:docPartUnique w:val="true"/>
                       </w:docPartObj>
-                      <w:id w:val="1186489643"/>
+                      <w:id w:val="507456750"/>
                     </w:sdtPr>
                     <w:sdtContent>
                       <w:p>

</xml_diff>